<commit_message>
Added donation screen and countdown
</commit_message>
<xml_diff>
--- a/BloodNetworkDoc.docx
+++ b/BloodNetworkDoc.docx
@@ -91,38 +91,22 @@
         <w:rPr>
           <w:sz w:val="40"/>
         </w:rPr>
-        <w:t xml:space="preserve">Florin Gabriel </w:t>
-      </w:r>
-      <w:proofErr w:type="spellStart"/>
-      <w:r>
+        <w:t>Florin Gabriel Barbuceanu</w:t>
+      </w:r>
+    </w:p>
+    <w:p>
+      <w:pPr>
+        <w:jc w:val="right"/>
         <w:rPr>
           <w:sz w:val="40"/>
         </w:rPr>
-        <w:t>Barbuceanu</w:t>
-      </w:r>
-      <w:proofErr w:type="spellEnd"/>
-    </w:p>
-    <w:p>
-      <w:pPr>
-        <w:jc w:val="right"/>
+      </w:pPr>
+      <w:r>
         <w:rPr>
           <w:sz w:val="40"/>
         </w:rPr>
-      </w:pPr>
-      <w:r>
-        <w:rPr>
-          <w:sz w:val="40"/>
-        </w:rPr>
-        <w:t xml:space="preserve">Patricia Carla </w:t>
-      </w:r>
-      <w:proofErr w:type="spellStart"/>
-      <w:r>
-        <w:rPr>
-          <w:sz w:val="40"/>
-        </w:rPr>
-        <w:t>Petrut</w:t>
-      </w:r>
-      <w:proofErr w:type="spellEnd"/>
+        <w:t>Patricia Carla Petrut</w:t>
+      </w:r>
     </w:p>
     <w:p>
       <w:pPr>
@@ -191,24 +175,94 @@
         <w:t>Design and Implementation</w:t>
       </w:r>
     </w:p>
+    <w:p>
+      <w:pPr>
+        <w:ind w:firstLine="720"/>
+      </w:pPr>
+    </w:p>
+    <w:p>
+      <w:pPr>
+        <w:ind w:firstLine="720"/>
+      </w:pPr>
+      <w:r>
+        <w:t>The application is implemented using AndroidStudio, for API 23</w:t>
+      </w:r>
+      <w:r>
+        <w:t xml:space="preserve"> or higher</w:t>
+      </w:r>
+      <w:bookmarkStart w:id="0" w:name="_GoBack"/>
+      <w:bookmarkEnd w:id="0"/>
+      <w:r>
+        <w:t>.</w:t>
+      </w:r>
+    </w:p>
+    <w:p>
+      <w:pPr>
+        <w:ind w:firstLine="720"/>
+      </w:pPr>
+    </w:p>
+    <w:p>
+      <w:pPr>
+        <w:ind w:firstLine="720"/>
+      </w:pPr>
+    </w:p>
+    <w:p>
+      <w:pPr>
+        <w:pStyle w:val="Title"/>
+      </w:pPr>
+      <w:r>
+        <w:t>State of the Art</w:t>
+      </w:r>
+    </w:p>
     <w:p/>
     <w:p>
       <w:r>
         <w:tab/>
-        <w:t xml:space="preserve">The application is implemented using </w:t>
-      </w:r>
-      <w:proofErr w:type="spellStart"/>
-      <w:r>
-        <w:t>AndroidStudio</w:t>
-      </w:r>
-      <w:proofErr w:type="spellEnd"/>
-      <w:r>
-        <w:t>, for API 23.</w:t>
+        <w:t>FriendsToSupport.org is an app available both on Google Play and App Store that is similar to ours except it doesn’t provide a map view for the centers. However, it has the feature of inviting your friends through WhatsApp, Facebook, Twitter, Email and SMS to join the support and has a beautifully designed interface.</w:t>
       </w:r>
     </w:p>
     <w:p>
       <w:r>
         <w:tab/>
+        <w:t>DonateBloodToday is an app available on App Store that has the aim of connecting individuals in need of blood and people who are willing to donate. Those who need urgent blood can directly reach the donors through the app. People can see others who are online within a particular range and contact them.  It is a very good idea, constructed with the same purpose as ours except it involves people, not centers.</w:t>
+      </w:r>
+    </w:p>
+    <w:p>
+      <w:r>
+        <w:tab/>
+      </w:r>
+      <w:r>
+        <w:t>NHSGiveBlood</w:t>
+      </w:r>
+      <w:r>
+        <w:t xml:space="preserve"> is an Android app that enables you to book an appointment to the donation center. Another interesting feature is the fact that you can share on Facebook your donation.</w:t>
+      </w:r>
+    </w:p>
+    <w:p>
+      <w:r>
+        <w:lastRenderedPageBreak/>
+        <w:tab/>
+        <w:t>Why would anyone use our app instead of another one? Well, because it is very easy to use, does its job and nothing more, no adds and incorporates all the best features in one place.</w:t>
+      </w:r>
+    </w:p>
+    <w:p>
+      <w:pPr>
+        <w:pStyle w:val="Title"/>
+      </w:pPr>
+      <w:r>
+        <w:t>Usage</w:t>
+      </w:r>
+    </w:p>
+    <w:p>
+      <w:r>
+        <w:tab/>
+      </w:r>
+    </w:p>
+    <w:p>
+      <w:pPr>
+        <w:ind w:firstLine="720"/>
+      </w:pPr>
+      <w:r>
         <w:t>To sign up, the user has to provid</w:t>
       </w:r>
       <w:r>
@@ -238,7 +292,6 @@
         <w:rPr>
           <w:noProof/>
         </w:rPr>
-        <w:lastRenderedPageBreak/>
         <w:drawing>
           <wp:inline distT="0" distB="0" distL="0" distR="0">
             <wp:extent cx="2429214" cy="4096322"/>
@@ -305,9 +358,9 @@
         </w:rPr>
         <w:lastRenderedPageBreak/>
         <w:drawing>
-          <wp:inline distT="0" distB="0" distL="0" distR="0">
-            <wp:extent cx="2476846" cy="4458322"/>
-            <wp:effectExtent l="0" t="0" r="0" b="0"/>
+          <wp:inline distT="0" distB="0" distL="0" distR="0" wp14:anchorId="62A59748" wp14:editId="05A99EB2">
+            <wp:extent cx="2225616" cy="4006108"/>
+            <wp:effectExtent l="0" t="0" r="3810" b="0"/>
             <wp:docPr id="1" name="Picture 1"/>
             <wp:cNvGraphicFramePr>
               <a:graphicFrameLocks xmlns:a="http://schemas.openxmlformats.org/drawingml/2006/main" noChangeAspect="1"/>
@@ -334,7 +387,7 @@
                   <pic:spPr>
                     <a:xfrm>
                       <a:off x="0" y="0"/>
-                      <a:ext cx="2476846" cy="4458322"/>
+                      <a:ext cx="2225616" cy="4006108"/>
                     </a:xfrm>
                     <a:prstGeom prst="rect">
                       <a:avLst/>
@@ -356,7 +409,19 @@
         <w:t xml:space="preserve">e a menu where he can choose between </w:t>
       </w:r>
       <w:r>
-        <w:t>the nearest centers, critical need centers or his donations’ history. At all times, the user is informed of how many days are remaining until he can donate again</w:t>
+        <w:t>the nearest c</w:t>
+      </w:r>
+      <w:r>
+        <w:t>enters, critical need centers,</w:t>
+      </w:r>
+      <w:r>
+        <w:t xml:space="preserve"> his donations’ history</w:t>
+      </w:r>
+      <w:r>
+        <w:t xml:space="preserve"> or register a donation</w:t>
+      </w:r>
+      <w:r>
+        <w:t>. At all times, the user is informed of how many days are remaining until he can donate again</w:t>
       </w:r>
       <w:r>
         <w:t xml:space="preserve"> </w:t>
@@ -374,14 +439,10 @@
         <w:t xml:space="preserve"> blood and his</w:t>
       </w:r>
       <w:r>
-        <w:t xml:space="preserve"> weig</w:t>
-      </w:r>
-      <w:bookmarkStart w:id="0" w:name="_GoBack"/>
-      <w:bookmarkEnd w:id="0"/>
-      <w:r>
-        <w:t>ht).</w:t>
-      </w:r>
-    </w:p>
+        <w:t xml:space="preserve"> weight).</w:t>
+      </w:r>
+    </w:p>
+    <w:p/>
     <w:sectPr>
       <w:pgSz w:w="12240" w:h="15840"/>
       <w:pgMar w:top="1440" w:right="1440" w:bottom="1440" w:left="1440" w:header="720" w:footer="720" w:gutter="0"/>

</xml_diff>